<commit_message>
Third ptractical work was done
</commit_message>
<xml_diff>
--- a/Практические работы.docx
+++ b/Практические работы.docx
@@ -1563,56 +1563,90 @@
           <w:iCs/>
           <w:sz w:val="24"/>
           <w:szCs w:val="20"/>
+        </w:rPr>
+      </w:pPr>
+      <w:r>
+        <w:rPr>
+          <w:i/>
+          <w:iCs/>
+          <w:sz w:val="24"/>
+          <w:szCs w:val="20"/>
+        </w:rPr>
+        <w:t>Рисунок 2 –</w:t>
+      </w:r>
+      <w:r>
+        <w:rPr>
+          <w:i/>
+          <w:iCs/>
+          <w:sz w:val="24"/>
+          <w:szCs w:val="20"/>
+        </w:rPr>
+        <w:t>Макет района в</w:t>
+      </w:r>
+      <w:r>
+        <w:rPr>
+          <w:i/>
+          <w:iCs/>
+          <w:sz w:val="24"/>
+          <w:szCs w:val="20"/>
+        </w:rPr>
+        <w:t xml:space="preserve"> </w:t>
+      </w:r>
+      <w:r>
+        <w:rPr>
+          <w:i/>
+          <w:iCs/>
+          <w:sz w:val="24"/>
+          <w:szCs w:val="20"/>
           <w:lang w:val="en-GB"/>
         </w:rPr>
-      </w:pPr>
-      <w:r>
-        <w:rPr>
-          <w:i/>
-          <w:iCs/>
-          <w:sz w:val="24"/>
-          <w:szCs w:val="20"/>
-        </w:rPr>
-        <w:t>Рисунок 2 –</w:t>
-      </w:r>
-      <w:r>
-        <w:rPr>
-          <w:i/>
-          <w:iCs/>
-          <w:sz w:val="24"/>
-          <w:szCs w:val="20"/>
-        </w:rPr>
-        <w:t>Макет района в</w:t>
-      </w:r>
-      <w:r>
-        <w:rPr>
-          <w:i/>
-          <w:iCs/>
-          <w:sz w:val="24"/>
-          <w:szCs w:val="20"/>
-        </w:rPr>
+        <w:t>Blender</w:t>
+      </w:r>
+    </w:p>
+    <w:p>
+      <w:r>
+        <w:t xml:space="preserve">После применения модификатора </w:t>
+      </w:r>
+      <w:r>
+        <w:rPr>
+          <w:lang w:val="en-GB"/>
+        </w:rPr>
+        <w:t>UVW</w:t>
+      </w:r>
+      <w:r>
         <w:t xml:space="preserve"> </w:t>
       </w:r>
       <w:r>
         <w:rPr>
-          <w:i/>
-          <w:iCs/>
-          <w:sz w:val="24"/>
-          <w:szCs w:val="20"/>
           <w:lang w:val="en-GB"/>
         </w:rPr>
-        <w:t>Blender</w:t>
-      </w:r>
-    </w:p>
-    <w:p>
-      <w:r>
-        <w:t xml:space="preserve">После применения модификатора </w:t>
-      </w:r>
+        <w:t>Project</w:t>
+      </w:r>
+      <w:r>
+        <w:t xml:space="preserve"> </w:t>
+      </w:r>
+      <w:r>
+        <w:t xml:space="preserve">выполним экспорт модели в формате </w:t>
+      </w:r>
+      <w:proofErr w:type="spellStart"/>
       <w:r>
         <w:rPr>
           <w:lang w:val="en-GB"/>
         </w:rPr>
-        <w:t>UVW</w:t>
+        <w:t>fbx</w:t>
+      </w:r>
+      <w:proofErr w:type="spellEnd"/>
+      <w:r>
+        <w:t xml:space="preserve">. </w:t>
+      </w:r>
+      <w:r>
+        <w:t xml:space="preserve">Сохранённый файл переносим в окно </w:t>
+      </w:r>
+      <w:r>
+        <w:rPr>
+          <w:lang w:val="en-GB"/>
+        </w:rPr>
+        <w:t>Assets</w:t>
       </w:r>
       <w:r>
         <w:t xml:space="preserve"> </w:t>
@@ -1621,69 +1655,34 @@
         <w:rPr>
           <w:lang w:val="en-GB"/>
         </w:rPr>
-        <w:t>Project</w:t>
-      </w:r>
-      <w:r>
-        <w:t xml:space="preserve"> </w:t>
-      </w:r>
-      <w:r>
-        <w:t xml:space="preserve">выполним экспорт модели в формате </w:t>
+        <w:t>Unity</w:t>
+      </w:r>
+      <w:r>
+        <w:t xml:space="preserve">. </w:t>
+      </w:r>
+      <w:r>
+        <w:t>А</w:t>
+      </w:r>
+      <w:r>
+        <w:t xml:space="preserve">втоматически создается </w:t>
       </w:r>
       <w:proofErr w:type="spellStart"/>
       <w:r>
-        <w:rPr>
-          <w:lang w:val="en-GB"/>
-        </w:rPr>
-        <w:t>fbx</w:t>
+        <w:t>Prefab</w:t>
       </w:r>
       <w:proofErr w:type="spellEnd"/>
       <w:r>
-        <w:t xml:space="preserve">. </w:t>
-      </w:r>
-      <w:r>
-        <w:t xml:space="preserve">Сохранённый файл переносим в окно </w:t>
-      </w:r>
-      <w:r>
-        <w:rPr>
-          <w:lang w:val="en-GB"/>
-        </w:rPr>
-        <w:t>Assets</w:t>
-      </w:r>
-      <w:r>
-        <w:t xml:space="preserve"> </w:t>
-      </w:r>
-      <w:r>
-        <w:rPr>
-          <w:lang w:val="en-GB"/>
-        </w:rPr>
-        <w:t>Unity</w:t>
-      </w:r>
-      <w:r>
-        <w:t xml:space="preserve">. </w:t>
-      </w:r>
-      <w:r>
-        <w:t>А</w:t>
-      </w:r>
-      <w:r>
-        <w:t xml:space="preserve">втоматически создается </w:t>
+        <w:t>. С зажатой мышкой вын</w:t>
+      </w:r>
+      <w:r>
+        <w:t>есе</w:t>
+      </w:r>
+      <w:r>
+        <w:t xml:space="preserve">м </w:t>
       </w:r>
       <w:proofErr w:type="spellStart"/>
       <w:r>
-        <w:t>Prefab</w:t>
-      </w:r>
-      <w:proofErr w:type="spellEnd"/>
-      <w:r>
-        <w:t>. С зажатой мышкой вын</w:t>
-      </w:r>
-      <w:r>
-        <w:t>есе</w:t>
-      </w:r>
-      <w:r>
-        <w:t>м pr</w:t>
-      </w:r>
-      <w:proofErr w:type="spellStart"/>
-      <w:r>
-        <w:t>efab</w:t>
+        <w:t>prefab</w:t>
       </w:r>
       <w:proofErr w:type="spellEnd"/>
       <w:r>
@@ -1879,10 +1878,7 @@
       </w:r>
       <w:proofErr w:type="spellEnd"/>
       <w:r>
-        <w:t xml:space="preserve">. </w:t>
-      </w:r>
-      <w:r>
-        <w:t xml:space="preserve">В карту </w:t>
+        <w:t xml:space="preserve">. В карту </w:t>
       </w:r>
       <w:proofErr w:type="spellStart"/>
       <w:r>
@@ -1965,6 +1961,914 @@
         <w:t>Рисунок 5 – Импортированный материал</w:t>
       </w:r>
     </w:p>
+    <w:p>
+      <w:pPr>
+        <w:spacing w:line="259" w:lineRule="auto"/>
+        <w:ind w:firstLine="0"/>
+        <w:jc w:val="left"/>
+        <w:rPr>
+          <w:i/>
+          <w:iCs/>
+          <w:sz w:val="24"/>
+          <w:szCs w:val="20"/>
+        </w:rPr>
+      </w:pPr>
+      <w:r>
+        <w:rPr>
+          <w:i/>
+          <w:iCs/>
+          <w:sz w:val="24"/>
+          <w:szCs w:val="20"/>
+        </w:rPr>
+        <w:br w:type="page"/>
+      </w:r>
+    </w:p>
+    <w:p>
+      <w:pPr>
+        <w:jc w:val="center"/>
+        <w:rPr>
+          <w:b/>
+          <w:bCs/>
+        </w:rPr>
+      </w:pPr>
+      <w:r>
+        <w:rPr>
+          <w:b/>
+          <w:bCs/>
+        </w:rPr>
+        <w:lastRenderedPageBreak/>
+        <w:t>Практическая работа №3</w:t>
+      </w:r>
+    </w:p>
+    <w:p>
+      <w:pPr>
+        <w:rPr>
+          <w:b/>
+          <w:bCs/>
+        </w:rPr>
+      </w:pPr>
+      <w:r>
+        <w:rPr>
+          <w:b/>
+          <w:bCs/>
+        </w:rPr>
+        <w:t xml:space="preserve">Цель практической работы: </w:t>
+      </w:r>
+    </w:p>
+    <w:p>
+      <w:r>
+        <w:t>И</w:t>
+      </w:r>
+      <w:r>
+        <w:t xml:space="preserve">зучить базовые команды на языке C#, принцип работы и применение скриптов в </w:t>
+      </w:r>
+      <w:proofErr w:type="spellStart"/>
+      <w:r>
+        <w:t>Unity</w:t>
+      </w:r>
+      <w:proofErr w:type="spellEnd"/>
+      <w:r>
+        <w:t>.</w:t>
+      </w:r>
+    </w:p>
+    <w:p>
+      <w:pPr>
+        <w:rPr>
+          <w:b/>
+          <w:bCs/>
+        </w:rPr>
+      </w:pPr>
+      <w:r>
+        <w:rPr>
+          <w:b/>
+          <w:bCs/>
+        </w:rPr>
+        <w:t xml:space="preserve"> Задачи: </w:t>
+      </w:r>
+    </w:p>
+    <w:p>
+      <w:pPr>
+        <w:numPr>
+          <w:ilvl w:val="0"/>
+          <w:numId w:val="8"/>
+        </w:numPr>
+      </w:pPr>
+      <w:r>
+        <w:t xml:space="preserve">Изучить переменные, что из себя представляют и что они хранят; </w:t>
+      </w:r>
+    </w:p>
+    <w:p>
+      <w:pPr>
+        <w:numPr>
+          <w:ilvl w:val="0"/>
+          <w:numId w:val="8"/>
+        </w:numPr>
+      </w:pPr>
+      <w:r>
+        <w:t xml:space="preserve">Изучить методы, </w:t>
+      </w:r>
+      <w:proofErr w:type="gramStart"/>
+      <w:r>
+        <w:t>Start(</w:t>
+      </w:r>
+      <w:proofErr w:type="gramEnd"/>
+      <w:r>
+        <w:t xml:space="preserve">), Update(); </w:t>
+      </w:r>
+    </w:p>
+    <w:p>
+      <w:pPr>
+        <w:numPr>
+          <w:ilvl w:val="0"/>
+          <w:numId w:val="8"/>
+        </w:numPr>
+      </w:pPr>
+      <w:r>
+        <w:t xml:space="preserve">Написать скрипт для объекта; </w:t>
+      </w:r>
+    </w:p>
+    <w:p>
+      <w:pPr>
+        <w:numPr>
+          <w:ilvl w:val="0"/>
+          <w:numId w:val="8"/>
+        </w:numPr>
+      </w:pPr>
+      <w:r>
+        <w:t xml:space="preserve">Применить скрипт к объекту; </w:t>
+      </w:r>
+    </w:p>
+    <w:p>
+      <w:pPr>
+        <w:numPr>
+          <w:ilvl w:val="0"/>
+          <w:numId w:val="8"/>
+        </w:numPr>
+      </w:pPr>
+      <w:r>
+        <w:t>Показать преподавателю.</w:t>
+      </w:r>
+    </w:p>
+    <w:p>
+      <w:pPr>
+        <w:rPr>
+          <w:b/>
+          <w:bCs/>
+        </w:rPr>
+      </w:pPr>
+      <w:r>
+        <w:rPr>
+          <w:b/>
+          <w:bCs/>
+        </w:rPr>
+        <w:t>Ход работы:</w:t>
+      </w:r>
+    </w:p>
+    <w:p>
+      <w:r>
+        <w:t xml:space="preserve">Создадим C# скрипт (ПКМ в окне </w:t>
+      </w:r>
+      <w:proofErr w:type="spellStart"/>
+      <w:r>
+        <w:t>Assets</w:t>
+      </w:r>
+      <w:proofErr w:type="spellEnd"/>
+      <w:r>
+        <w:t xml:space="preserve">, </w:t>
+      </w:r>
+      <w:proofErr w:type="spellStart"/>
+      <w:r>
+        <w:t>Create</w:t>
+      </w:r>
+      <w:proofErr w:type="spellEnd"/>
+      <w:r>
+        <w:t xml:space="preserve"> =&gt; C# </w:t>
+      </w:r>
+      <w:proofErr w:type="spellStart"/>
+      <w:r>
+        <w:t>Script</w:t>
+      </w:r>
+      <w:proofErr w:type="spellEnd"/>
+      <w:r>
+        <w:t xml:space="preserve">) и откроем его в Microsoft </w:t>
+      </w:r>
+      <w:proofErr w:type="spellStart"/>
+      <w:r>
+        <w:t>VisualStudio</w:t>
+      </w:r>
+      <w:proofErr w:type="spellEnd"/>
+      <w:r>
+        <w:t xml:space="preserve">, для этого нажимаем правой кнопкой мыши по скрипту в папке </w:t>
+      </w:r>
+      <w:proofErr w:type="spellStart"/>
+      <w:r>
+        <w:t>Assets</w:t>
+      </w:r>
+      <w:proofErr w:type="spellEnd"/>
+      <w:r>
+        <w:t xml:space="preserve"> и выбираем в выпадающем меню кнопку Open</w:t>
+      </w:r>
+      <w:r>
+        <w:t>.</w:t>
+      </w:r>
+    </w:p>
+    <w:p>
+      <w:r>
+        <w:t xml:space="preserve">Создадим несколько переменных с уровнем доступа Public, одна будет типа </w:t>
+      </w:r>
+      <w:r>
+        <w:rPr>
+          <w:lang w:val="en-GB"/>
+        </w:rPr>
+        <w:t>string</w:t>
+      </w:r>
+      <w:r>
+        <w:t xml:space="preserve">, другая типа </w:t>
+      </w:r>
+      <w:proofErr w:type="spellStart"/>
+      <w:r>
+        <w:t>GameObject</w:t>
+      </w:r>
+      <w:proofErr w:type="spellEnd"/>
+      <w:r>
+        <w:t xml:space="preserve"> (см. рисунок 1)</w:t>
+      </w:r>
+      <w:r>
+        <w:t>.</w:t>
+      </w:r>
+    </w:p>
+    <w:p>
+      <w:pPr>
+        <w:jc w:val="center"/>
+        <w:rPr>
+          <w:lang w:val="en-GB"/>
+        </w:rPr>
+      </w:pPr>
+      <w:r>
+        <w:rPr>
+          <w:noProof/>
+        </w:rPr>
+        <w:drawing>
+          <wp:inline distT="0" distB="0" distL="0" distR="0" wp14:anchorId="370EAA9B" wp14:editId="48B3D939">
+            <wp:extent cx="2647950" cy="838200"/>
+            <wp:effectExtent l="0" t="0" r="0" b="0"/>
+            <wp:docPr id="17" name="Рисунок 17"/>
+            <wp:cNvGraphicFramePr>
+              <a:graphicFrameLocks xmlns:a="http://schemas.openxmlformats.org/drawingml/2006/main" noChangeAspect="1"/>
+            </wp:cNvGraphicFramePr>
+            <a:graphic xmlns:a="http://schemas.openxmlformats.org/drawingml/2006/main">
+              <a:graphicData uri="http://schemas.openxmlformats.org/drawingml/2006/picture">
+                <pic:pic xmlns:pic="http://schemas.openxmlformats.org/drawingml/2006/picture">
+                  <pic:nvPicPr>
+                    <pic:cNvPr id="1" name=""/>
+                    <pic:cNvPicPr/>
+                  </pic:nvPicPr>
+                  <pic:blipFill>
+                    <a:blip r:embed="rId22"/>
+                    <a:stretch>
+                      <a:fillRect/>
+                    </a:stretch>
+                  </pic:blipFill>
+                  <pic:spPr>
+                    <a:xfrm>
+                      <a:off x="0" y="0"/>
+                      <a:ext cx="2647950" cy="838200"/>
+                    </a:xfrm>
+                    <a:prstGeom prst="rect">
+                      <a:avLst/>
+                    </a:prstGeom>
+                  </pic:spPr>
+                </pic:pic>
+              </a:graphicData>
+            </a:graphic>
+          </wp:inline>
+        </w:drawing>
+      </w:r>
+    </w:p>
+    <w:p>
+      <w:pPr>
+        <w:jc w:val="center"/>
+        <w:rPr>
+          <w:i/>
+          <w:iCs/>
+          <w:sz w:val="24"/>
+          <w:szCs w:val="20"/>
+        </w:rPr>
+      </w:pPr>
+      <w:r>
+        <w:rPr>
+          <w:i/>
+          <w:iCs/>
+          <w:sz w:val="24"/>
+          <w:szCs w:val="20"/>
+        </w:rPr>
+        <w:t>Рисунок 1 – Созданные переменные</w:t>
+      </w:r>
+    </w:p>
+    <w:p>
+      <w:pPr>
+        <w:ind w:firstLine="708"/>
+      </w:pPr>
+      <w:r>
+        <w:t>Сохраним изменения (</w:t>
+      </w:r>
+      <w:proofErr w:type="spellStart"/>
+      <w:r>
+        <w:t>Ctrl+S</w:t>
+      </w:r>
+      <w:proofErr w:type="spellEnd"/>
+      <w:r>
+        <w:t xml:space="preserve">), вернемся в окно </w:t>
+      </w:r>
+      <w:proofErr w:type="spellStart"/>
+      <w:r>
+        <w:t>Unity</w:t>
+      </w:r>
+      <w:proofErr w:type="spellEnd"/>
+      <w:r>
+        <w:t xml:space="preserve"> и перетащим полученный скрипт в окно инспектора объекта, созданного в предыдущей практической работе. В результате в инспекторы будут отражаться переменные, объявленные в скрипте (см. рисунок 2).</w:t>
+      </w:r>
+    </w:p>
+    <w:p>
+      <w:pPr>
+        <w:ind w:left="-340" w:firstLine="708"/>
+        <w:jc w:val="center"/>
+        <w:rPr>
+          <w:lang w:val="en-GB"/>
+        </w:rPr>
+      </w:pPr>
+      <w:r>
+        <w:rPr>
+          <w:noProof/>
+        </w:rPr>
+        <w:lastRenderedPageBreak/>
+        <w:drawing>
+          <wp:inline distT="0" distB="0" distL="0" distR="0" wp14:anchorId="009D1DD3" wp14:editId="13077497">
+            <wp:extent cx="5940425" cy="2748915"/>
+            <wp:effectExtent l="0" t="0" r="0" b="0"/>
+            <wp:docPr id="18" name="Рисунок 18"/>
+            <wp:cNvGraphicFramePr>
+              <a:graphicFrameLocks xmlns:a="http://schemas.openxmlformats.org/drawingml/2006/main" noChangeAspect="1"/>
+            </wp:cNvGraphicFramePr>
+            <a:graphic xmlns:a="http://schemas.openxmlformats.org/drawingml/2006/main">
+              <a:graphicData uri="http://schemas.openxmlformats.org/drawingml/2006/picture">
+                <pic:pic xmlns:pic="http://schemas.openxmlformats.org/drawingml/2006/picture">
+                  <pic:nvPicPr>
+                    <pic:cNvPr id="1" name=""/>
+                    <pic:cNvPicPr/>
+                  </pic:nvPicPr>
+                  <pic:blipFill>
+                    <a:blip r:embed="rId23"/>
+                    <a:stretch>
+                      <a:fillRect/>
+                    </a:stretch>
+                  </pic:blipFill>
+                  <pic:spPr>
+                    <a:xfrm>
+                      <a:off x="0" y="0"/>
+                      <a:ext cx="5940425" cy="2748915"/>
+                    </a:xfrm>
+                    <a:prstGeom prst="rect">
+                      <a:avLst/>
+                    </a:prstGeom>
+                  </pic:spPr>
+                </pic:pic>
+              </a:graphicData>
+            </a:graphic>
+          </wp:inline>
+        </w:drawing>
+      </w:r>
+    </w:p>
+    <w:p>
+      <w:pPr>
+        <w:ind w:firstLine="708"/>
+        <w:jc w:val="center"/>
+        <w:rPr>
+          <w:i/>
+          <w:iCs/>
+          <w:sz w:val="24"/>
+          <w:szCs w:val="20"/>
+        </w:rPr>
+      </w:pPr>
+      <w:r>
+        <w:rPr>
+          <w:i/>
+          <w:iCs/>
+          <w:sz w:val="24"/>
+          <w:szCs w:val="20"/>
+        </w:rPr>
+        <w:t>Рисунок 2 – Отображение переменных</w:t>
+      </w:r>
+    </w:p>
+    <w:p>
+      <w:pPr>
+        <w:ind w:firstLine="708"/>
+        <w:jc w:val="center"/>
+        <w:rPr>
+          <w:i/>
+          <w:iCs/>
+          <w:sz w:val="24"/>
+          <w:szCs w:val="20"/>
+        </w:rPr>
+      </w:pPr>
+    </w:p>
+    <w:p>
+      <w:pPr>
+        <w:ind w:firstLine="708"/>
+      </w:pPr>
+      <w:r>
+        <w:t>Теперь зададим значения переменных. Первая переменная будет хранить строку, а вторая объект со сцены (см. рисунок 3).</w:t>
+      </w:r>
+    </w:p>
+    <w:p>
+      <w:pPr>
+        <w:ind w:firstLine="708"/>
+        <w:jc w:val="center"/>
+      </w:pPr>
+      <w:r>
+        <w:rPr>
+          <w:noProof/>
+        </w:rPr>
+        <w:drawing>
+          <wp:inline distT="0" distB="0" distL="0" distR="0" wp14:anchorId="5736E8AC" wp14:editId="7088F44F">
+            <wp:extent cx="4305300" cy="1114425"/>
+            <wp:effectExtent l="0" t="0" r="0" b="9525"/>
+            <wp:docPr id="19" name="Рисунок 19"/>
+            <wp:cNvGraphicFramePr>
+              <a:graphicFrameLocks xmlns:a="http://schemas.openxmlformats.org/drawingml/2006/main" noChangeAspect="1"/>
+            </wp:cNvGraphicFramePr>
+            <a:graphic xmlns:a="http://schemas.openxmlformats.org/drawingml/2006/main">
+              <a:graphicData uri="http://schemas.openxmlformats.org/drawingml/2006/picture">
+                <pic:pic xmlns:pic="http://schemas.openxmlformats.org/drawingml/2006/picture">
+                  <pic:nvPicPr>
+                    <pic:cNvPr id="1" name=""/>
+                    <pic:cNvPicPr/>
+                  </pic:nvPicPr>
+                  <pic:blipFill>
+                    <a:blip r:embed="rId24"/>
+                    <a:stretch>
+                      <a:fillRect/>
+                    </a:stretch>
+                  </pic:blipFill>
+                  <pic:spPr>
+                    <a:xfrm>
+                      <a:off x="0" y="0"/>
+                      <a:ext cx="4305300" cy="1114425"/>
+                    </a:xfrm>
+                    <a:prstGeom prst="rect">
+                      <a:avLst/>
+                    </a:prstGeom>
+                  </pic:spPr>
+                </pic:pic>
+              </a:graphicData>
+            </a:graphic>
+          </wp:inline>
+        </w:drawing>
+      </w:r>
+    </w:p>
+    <w:p>
+      <w:pPr>
+        <w:ind w:firstLine="708"/>
+        <w:jc w:val="center"/>
+        <w:rPr>
+          <w:i/>
+          <w:iCs/>
+          <w:sz w:val="24"/>
+          <w:szCs w:val="20"/>
+        </w:rPr>
+      </w:pPr>
+      <w:r>
+        <w:rPr>
+          <w:i/>
+          <w:iCs/>
+          <w:sz w:val="24"/>
+          <w:szCs w:val="20"/>
+        </w:rPr>
+        <w:t>Рисунок 3 – Переменные с заданным значением</w:t>
+      </w:r>
+    </w:p>
+    <w:p>
+      <w:pPr>
+        <w:ind w:firstLine="708"/>
+      </w:pPr>
+      <w:r>
+        <w:t xml:space="preserve">Поменяем модификатор доступа строковой переменной на </w:t>
+      </w:r>
+      <w:r>
+        <w:rPr>
+          <w:lang w:val="en-GB"/>
+        </w:rPr>
+        <w:t>private</w:t>
+      </w:r>
+      <w:r>
+        <w:t xml:space="preserve"> </w:t>
+      </w:r>
+      <w:r>
+        <w:t>и выведем её значение в лог при помощи команды:</w:t>
+      </w:r>
+      <w:r>
+        <w:t xml:space="preserve"> </w:t>
+      </w:r>
+      <w:proofErr w:type="spellStart"/>
+      <w:r>
+        <w:t>Debug.Log</w:t>
+      </w:r>
+      <w:proofErr w:type="spellEnd"/>
+      <w:r>
+        <w:t>(</w:t>
+      </w:r>
+      <w:r>
+        <w:rPr>
+          <w:lang w:val="en-GB"/>
+        </w:rPr>
+        <w:t>Word</w:t>
+      </w:r>
+      <w:r>
+        <w:t>)</w:t>
+      </w:r>
+      <w:r>
+        <w:t xml:space="preserve"> (</w:t>
+      </w:r>
+      <w:r>
+        <w:t>см. рисунок 4</w:t>
+      </w:r>
+      <w:r>
+        <w:t>).</w:t>
+      </w:r>
+    </w:p>
+    <w:p>
+      <w:pPr>
+        <w:ind w:firstLine="708"/>
+        <w:jc w:val="center"/>
+        <w:rPr>
+          <w:i/>
+          <w:iCs/>
+          <w:sz w:val="24"/>
+          <w:szCs w:val="20"/>
+          <w:lang w:val="en-GB"/>
+        </w:rPr>
+      </w:pPr>
+      <w:r>
+        <w:rPr>
+          <w:noProof/>
+        </w:rPr>
+        <w:drawing>
+          <wp:inline distT="0" distB="0" distL="0" distR="0" wp14:anchorId="6F99E2DB" wp14:editId="7DA0E131">
+            <wp:extent cx="3943350" cy="1209675"/>
+            <wp:effectExtent l="0" t="0" r="0" b="9525"/>
+            <wp:docPr id="20" name="Рисунок 20"/>
+            <wp:cNvGraphicFramePr>
+              <a:graphicFrameLocks xmlns:a="http://schemas.openxmlformats.org/drawingml/2006/main" noChangeAspect="1"/>
+            </wp:cNvGraphicFramePr>
+            <a:graphic xmlns:a="http://schemas.openxmlformats.org/drawingml/2006/main">
+              <a:graphicData uri="http://schemas.openxmlformats.org/drawingml/2006/picture">
+                <pic:pic xmlns:pic="http://schemas.openxmlformats.org/drawingml/2006/picture">
+                  <pic:nvPicPr>
+                    <pic:cNvPr id="1" name=""/>
+                    <pic:cNvPicPr/>
+                  </pic:nvPicPr>
+                  <pic:blipFill>
+                    <a:blip r:embed="rId25"/>
+                    <a:stretch>
+                      <a:fillRect/>
+                    </a:stretch>
+                  </pic:blipFill>
+                  <pic:spPr>
+                    <a:xfrm>
+                      <a:off x="0" y="0"/>
+                      <a:ext cx="3943350" cy="1209675"/>
+                    </a:xfrm>
+                    <a:prstGeom prst="rect">
+                      <a:avLst/>
+                    </a:prstGeom>
+                  </pic:spPr>
+                </pic:pic>
+              </a:graphicData>
+            </a:graphic>
+          </wp:inline>
+        </w:drawing>
+      </w:r>
+    </w:p>
+    <w:p>
+      <w:pPr>
+        <w:ind w:firstLine="708"/>
+        <w:jc w:val="center"/>
+        <w:rPr>
+          <w:i/>
+          <w:iCs/>
+          <w:sz w:val="24"/>
+          <w:szCs w:val="20"/>
+        </w:rPr>
+      </w:pPr>
+      <w:r>
+        <w:rPr>
+          <w:i/>
+          <w:iCs/>
+          <w:sz w:val="24"/>
+          <w:szCs w:val="20"/>
+        </w:rPr>
+        <w:t>Рисунок 4 – Вывод значения переменной в лог</w:t>
+      </w:r>
+    </w:p>
+    <w:p>
+      <w:pPr>
+        <w:ind w:firstLine="708"/>
+      </w:pPr>
+      <w:r>
+        <w:t xml:space="preserve">Создадим метод </w:t>
+      </w:r>
+      <w:proofErr w:type="spellStart"/>
+      <w:r>
+        <w:rPr>
+          <w:lang w:val="en-GB"/>
+        </w:rPr>
+        <w:t>RandomGeoData</w:t>
+      </w:r>
+      <w:proofErr w:type="spellEnd"/>
+      <w:r>
+        <w:t xml:space="preserve"> (</w:t>
+      </w:r>
+      <w:r>
+        <w:t>см. рисунок 5</w:t>
+      </w:r>
+      <w:r>
+        <w:t>)</w:t>
+      </w:r>
+      <w:r>
+        <w:t>.</w:t>
+      </w:r>
+      <w:r>
+        <w:t xml:space="preserve"> </w:t>
+      </w:r>
+    </w:p>
+    <w:p>
+      <w:pPr>
+        <w:ind w:left="-227" w:firstLine="708"/>
+        <w:jc w:val="center"/>
+        <w:rPr>
+          <w:lang w:val="en-US"/>
+        </w:rPr>
+      </w:pPr>
+      <w:r>
+        <w:rPr>
+          <w:noProof/>
+        </w:rPr>
+        <w:lastRenderedPageBreak/>
+        <w:drawing>
+          <wp:inline distT="0" distB="0" distL="0" distR="0" wp14:anchorId="01E7360F" wp14:editId="1E1183F7">
+            <wp:extent cx="4429125" cy="4248150"/>
+            <wp:effectExtent l="0" t="0" r="9525" b="0"/>
+            <wp:docPr id="23" name="Рисунок 23"/>
+            <wp:cNvGraphicFramePr>
+              <a:graphicFrameLocks xmlns:a="http://schemas.openxmlformats.org/drawingml/2006/main" noChangeAspect="1"/>
+            </wp:cNvGraphicFramePr>
+            <a:graphic xmlns:a="http://schemas.openxmlformats.org/drawingml/2006/main">
+              <a:graphicData uri="http://schemas.openxmlformats.org/drawingml/2006/picture">
+                <pic:pic xmlns:pic="http://schemas.openxmlformats.org/drawingml/2006/picture">
+                  <pic:nvPicPr>
+                    <pic:cNvPr id="1" name=""/>
+                    <pic:cNvPicPr/>
+                  </pic:nvPicPr>
+                  <pic:blipFill>
+                    <a:blip r:embed="rId26"/>
+                    <a:stretch>
+                      <a:fillRect/>
+                    </a:stretch>
+                  </pic:blipFill>
+                  <pic:spPr>
+                    <a:xfrm>
+                      <a:off x="0" y="0"/>
+                      <a:ext cx="4429125" cy="4248150"/>
+                    </a:xfrm>
+                    <a:prstGeom prst="rect">
+                      <a:avLst/>
+                    </a:prstGeom>
+                  </pic:spPr>
+                </pic:pic>
+              </a:graphicData>
+            </a:graphic>
+          </wp:inline>
+        </w:drawing>
+      </w:r>
+    </w:p>
+    <w:p>
+      <w:pPr>
+        <w:ind w:firstLine="708"/>
+        <w:jc w:val="center"/>
+        <w:rPr>
+          <w:i/>
+          <w:iCs/>
+          <w:sz w:val="24"/>
+          <w:szCs w:val="20"/>
+          <w:lang w:val="en-GB"/>
+        </w:rPr>
+      </w:pPr>
+      <w:r>
+        <w:rPr>
+          <w:i/>
+          <w:iCs/>
+          <w:sz w:val="24"/>
+          <w:szCs w:val="20"/>
+        </w:rPr>
+        <w:t xml:space="preserve">Рисунок 5 – Метод </w:t>
+      </w:r>
+      <w:proofErr w:type="spellStart"/>
+      <w:proofErr w:type="gramStart"/>
+      <w:r>
+        <w:rPr>
+          <w:i/>
+          <w:iCs/>
+          <w:sz w:val="24"/>
+          <w:szCs w:val="20"/>
+          <w:lang w:val="en-GB"/>
+        </w:rPr>
+        <w:t>RandomGeoData</w:t>
+      </w:r>
+      <w:proofErr w:type="spellEnd"/>
+      <w:r>
+        <w:rPr>
+          <w:i/>
+          <w:iCs/>
+          <w:sz w:val="24"/>
+          <w:szCs w:val="20"/>
+          <w:lang w:val="en-GB"/>
+        </w:rPr>
+        <w:t>(</w:t>
+      </w:r>
+      <w:proofErr w:type="gramEnd"/>
+      <w:r>
+        <w:rPr>
+          <w:i/>
+          <w:iCs/>
+          <w:sz w:val="24"/>
+          <w:szCs w:val="20"/>
+          <w:lang w:val="en-GB"/>
+        </w:rPr>
+        <w:t>)</w:t>
+      </w:r>
+    </w:p>
+    <w:p>
+      <w:pPr>
+        <w:ind w:firstLine="708"/>
+      </w:pPr>
+      <w:r>
+        <w:t xml:space="preserve">Данный метод генерирует случайные координаты </w:t>
+      </w:r>
+      <w:r>
+        <w:rPr>
+          <w:lang w:val="en-GB"/>
+        </w:rPr>
+        <w:t>X</w:t>
+      </w:r>
+      <w:r>
+        <w:t xml:space="preserve"> </w:t>
+      </w:r>
+      <w:r>
+        <w:t xml:space="preserve">и </w:t>
+      </w:r>
+      <w:r>
+        <w:rPr>
+          <w:lang w:val="en-GB"/>
+        </w:rPr>
+        <w:t>Y</w:t>
+      </w:r>
+      <w:r>
+        <w:t xml:space="preserve">, </w:t>
+      </w:r>
+      <w:r>
+        <w:t xml:space="preserve">а также выполняет проверку на заданное условие – если </w:t>
+      </w:r>
+      <w:r>
+        <w:rPr>
+          <w:lang w:val="en-GB"/>
+        </w:rPr>
+        <w:t>X</w:t>
+      </w:r>
+      <w:r>
+        <w:t xml:space="preserve"> </w:t>
+      </w:r>
+      <w:r>
+        <w:t xml:space="preserve">и </w:t>
+      </w:r>
+      <w:r>
+        <w:rPr>
+          <w:lang w:val="en-GB"/>
+        </w:rPr>
+        <w:t>Y</w:t>
+      </w:r>
+      <w:r>
+        <w:t xml:space="preserve"> </w:t>
+      </w:r>
+      <w:r>
+        <w:t>равны нулю, в консоль будет выводиться: «Начало координат».</w:t>
+      </w:r>
+    </w:p>
+    <w:p>
+      <w:pPr>
+        <w:ind w:firstLine="708"/>
+      </w:pPr>
+      <w:r>
+        <w:t>Результат работы метода показан на рисунке 6.</w:t>
+      </w:r>
+    </w:p>
+    <w:p>
+      <w:pPr>
+        <w:ind w:left="-340" w:firstLine="708"/>
+        <w:jc w:val="center"/>
+      </w:pPr>
+      <w:r>
+        <w:rPr>
+          <w:noProof/>
+        </w:rPr>
+        <w:drawing>
+          <wp:inline distT="0" distB="0" distL="0" distR="0" wp14:anchorId="3F0C1328" wp14:editId="355897D1">
+            <wp:extent cx="5940425" cy="2445385"/>
+            <wp:effectExtent l="0" t="0" r="0" b="0"/>
+            <wp:docPr id="22" name="Рисунок 22"/>
+            <wp:cNvGraphicFramePr>
+              <a:graphicFrameLocks xmlns:a="http://schemas.openxmlformats.org/drawingml/2006/main" noChangeAspect="1"/>
+            </wp:cNvGraphicFramePr>
+            <a:graphic xmlns:a="http://schemas.openxmlformats.org/drawingml/2006/main">
+              <a:graphicData uri="http://schemas.openxmlformats.org/drawingml/2006/picture">
+                <pic:pic xmlns:pic="http://schemas.openxmlformats.org/drawingml/2006/picture">
+                  <pic:nvPicPr>
+                    <pic:cNvPr id="1" name=""/>
+                    <pic:cNvPicPr/>
+                  </pic:nvPicPr>
+                  <pic:blipFill>
+                    <a:blip r:embed="rId27"/>
+                    <a:stretch>
+                      <a:fillRect/>
+                    </a:stretch>
+                  </pic:blipFill>
+                  <pic:spPr>
+                    <a:xfrm>
+                      <a:off x="0" y="0"/>
+                      <a:ext cx="5940425" cy="2445385"/>
+                    </a:xfrm>
+                    <a:prstGeom prst="rect">
+                      <a:avLst/>
+                    </a:prstGeom>
+                  </pic:spPr>
+                </pic:pic>
+              </a:graphicData>
+            </a:graphic>
+          </wp:inline>
+        </w:drawing>
+      </w:r>
+    </w:p>
+    <w:p>
+      <w:pPr>
+        <w:ind w:firstLine="708"/>
+        <w:jc w:val="center"/>
+        <w:rPr>
+          <w:i/>
+          <w:sz w:val="24"/>
+          <w:szCs w:val="20"/>
+          <w:lang w:val="en-GB"/>
+        </w:rPr>
+      </w:pPr>
+      <w:r>
+        <w:rPr>
+          <w:i/>
+          <w:sz w:val="24"/>
+          <w:szCs w:val="20"/>
+        </w:rPr>
+        <w:t xml:space="preserve">Рисунок 6 – Результат работы метода </w:t>
+      </w:r>
+      <w:proofErr w:type="spellStart"/>
+      <w:proofErr w:type="gramStart"/>
+      <w:r>
+        <w:rPr>
+          <w:i/>
+          <w:iCs/>
+          <w:sz w:val="24"/>
+          <w:szCs w:val="20"/>
+          <w:lang w:val="en-GB"/>
+        </w:rPr>
+        <w:t>RandomGeoData</w:t>
+      </w:r>
+      <w:proofErr w:type="spellEnd"/>
+      <w:r>
+        <w:rPr>
+          <w:i/>
+          <w:iCs/>
+          <w:sz w:val="24"/>
+          <w:szCs w:val="20"/>
+        </w:rPr>
+        <w:t>(</w:t>
+      </w:r>
+      <w:proofErr w:type="gramEnd"/>
+      <w:r>
+        <w:rPr>
+          <w:i/>
+          <w:iCs/>
+          <w:sz w:val="24"/>
+          <w:szCs w:val="20"/>
+        </w:rPr>
+        <w:t>)</w:t>
+      </w:r>
+    </w:p>
     <w:sectPr>
       <w:pgSz w:w="11906" w:h="16838"/>
       <w:pgMar w:top="1134" w:right="850" w:bottom="1134" w:left="1701" w:header="720" w:footer="720" w:gutter="0"/>
@@ -2686,6 +3590,119 @@
       <w:pPr>
         <w:ind w:left="7560" w:hanging="180"/>
       </w:pPr>
+    </w:lvl>
+  </w:abstractNum>
+  <w:abstractNum w:abstractNumId="7" w15:restartNumberingAfterBreak="0">
+    <w:nsid w:val="7972665B"/>
+    <w:multiLevelType w:val="hybridMultilevel"/>
+    <w:tmpl w:val="0F407FC2"/>
+    <w:lvl w:ilvl="0" w:tplc="04190001">
+      <w:start w:val="1"/>
+      <w:numFmt w:val="bullet"/>
+      <w:lvlText w:val=""/>
+      <w:lvlJc w:val="left"/>
+      <w:pPr>
+        <w:ind w:left="1429" w:hanging="360"/>
+      </w:pPr>
+      <w:rPr>
+        <w:rFonts w:ascii="Symbol" w:hAnsi="Symbol" w:hint="default"/>
+      </w:rPr>
+    </w:lvl>
+    <w:lvl w:ilvl="1" w:tplc="04190003" w:tentative="1">
+      <w:start w:val="1"/>
+      <w:numFmt w:val="bullet"/>
+      <w:lvlText w:val="o"/>
+      <w:lvlJc w:val="left"/>
+      <w:pPr>
+        <w:ind w:left="2149" w:hanging="360"/>
+      </w:pPr>
+      <w:rPr>
+        <w:rFonts w:ascii="Courier New" w:hAnsi="Courier New" w:cs="Courier New" w:hint="default"/>
+      </w:rPr>
+    </w:lvl>
+    <w:lvl w:ilvl="2" w:tplc="04190005" w:tentative="1">
+      <w:start w:val="1"/>
+      <w:numFmt w:val="bullet"/>
+      <w:lvlText w:val=""/>
+      <w:lvlJc w:val="left"/>
+      <w:pPr>
+        <w:ind w:left="2869" w:hanging="360"/>
+      </w:pPr>
+      <w:rPr>
+        <w:rFonts w:ascii="Wingdings" w:hAnsi="Wingdings" w:hint="default"/>
+      </w:rPr>
+    </w:lvl>
+    <w:lvl w:ilvl="3" w:tplc="04190001" w:tentative="1">
+      <w:start w:val="1"/>
+      <w:numFmt w:val="bullet"/>
+      <w:lvlText w:val=""/>
+      <w:lvlJc w:val="left"/>
+      <w:pPr>
+        <w:ind w:left="3589" w:hanging="360"/>
+      </w:pPr>
+      <w:rPr>
+        <w:rFonts w:ascii="Symbol" w:hAnsi="Symbol" w:hint="default"/>
+      </w:rPr>
+    </w:lvl>
+    <w:lvl w:ilvl="4" w:tplc="04190003" w:tentative="1">
+      <w:start w:val="1"/>
+      <w:numFmt w:val="bullet"/>
+      <w:lvlText w:val="o"/>
+      <w:lvlJc w:val="left"/>
+      <w:pPr>
+        <w:ind w:left="4309" w:hanging="360"/>
+      </w:pPr>
+      <w:rPr>
+        <w:rFonts w:ascii="Courier New" w:hAnsi="Courier New" w:cs="Courier New" w:hint="default"/>
+      </w:rPr>
+    </w:lvl>
+    <w:lvl w:ilvl="5" w:tplc="04190005" w:tentative="1">
+      <w:start w:val="1"/>
+      <w:numFmt w:val="bullet"/>
+      <w:lvlText w:val=""/>
+      <w:lvlJc w:val="left"/>
+      <w:pPr>
+        <w:ind w:left="5029" w:hanging="360"/>
+      </w:pPr>
+      <w:rPr>
+        <w:rFonts w:ascii="Wingdings" w:hAnsi="Wingdings" w:hint="default"/>
+      </w:rPr>
+    </w:lvl>
+    <w:lvl w:ilvl="6" w:tplc="04190001" w:tentative="1">
+      <w:start w:val="1"/>
+      <w:numFmt w:val="bullet"/>
+      <w:lvlText w:val=""/>
+      <w:lvlJc w:val="left"/>
+      <w:pPr>
+        <w:ind w:left="5749" w:hanging="360"/>
+      </w:pPr>
+      <w:rPr>
+        <w:rFonts w:ascii="Symbol" w:hAnsi="Symbol" w:hint="default"/>
+      </w:rPr>
+    </w:lvl>
+    <w:lvl w:ilvl="7" w:tplc="04190003" w:tentative="1">
+      <w:start w:val="1"/>
+      <w:numFmt w:val="bullet"/>
+      <w:lvlText w:val="o"/>
+      <w:lvlJc w:val="left"/>
+      <w:pPr>
+        <w:ind w:left="6469" w:hanging="360"/>
+      </w:pPr>
+      <w:rPr>
+        <w:rFonts w:ascii="Courier New" w:hAnsi="Courier New" w:cs="Courier New" w:hint="default"/>
+      </w:rPr>
+    </w:lvl>
+    <w:lvl w:ilvl="8" w:tplc="04190005" w:tentative="1">
+      <w:start w:val="1"/>
+      <w:numFmt w:val="bullet"/>
+      <w:lvlText w:val=""/>
+      <w:lvlJc w:val="left"/>
+      <w:pPr>
+        <w:ind w:left="7189" w:hanging="360"/>
+      </w:pPr>
+      <w:rPr>
+        <w:rFonts w:ascii="Wingdings" w:hAnsi="Wingdings" w:hint="default"/>
+      </w:rPr>
     </w:lvl>
   </w:abstractNum>
   <w:num w:numId="1" w16cid:durableId="47537473">
@@ -2738,6 +3755,9 @@
   </w:num>
   <w:num w:numId="8" w16cid:durableId="535507118">
     <w:abstractNumId w:val="3"/>
+  </w:num>
+  <w:num w:numId="9" w16cid:durableId="2003972945">
+    <w:abstractNumId w:val="7"/>
   </w:num>
 </w:numbering>
 </file>
@@ -3140,7 +4160,7 @@
   <w:style w:type="paragraph" w:default="1" w:styleId="a">
     <w:name w:val="Normal"/>
     <w:qFormat/>
-    <w:rsid w:val="007E3AFF"/>
+    <w:rsid w:val="007868BF"/>
     <w:pPr>
       <w:spacing w:line="240" w:lineRule="auto"/>
       <w:ind w:firstLine="709"/>

</xml_diff>